<commit_message>
updating the rule summary
</commit_message>
<xml_diff>
--- a/Rules_short.docx
+++ b/Rules_short.docx
@@ -6,98 +6,78 @@
       <w:pPr>
         <w:pStyle w:val="Heading 2"/>
       </w:pPr>
-      <w:bookmarkStart w:name="_he2ol8wq0jnm" w:id="0"/>
-      <w:r>
-        <w:rPr>
-          <w:rtl w:val="0"/>
-          <w:lang w:val="en-US"/>
-        </w:rPr>
-        <w:t xml:space="preserve">To set up: </w:t>
-      </w:r>
-    </w:p>
-    <w:p>
-      <w:pPr>
-        <w:pStyle w:val="Body"/>
-        <w:numPr>
-          <w:ilvl w:val="0"/>
-          <w:numId w:val="2"/>
-        </w:numPr>
-        <w:spacing w:before="60" w:after="240"/>
-        <w:rPr>
-          <w:sz w:val="24"/>
-          <w:szCs w:val="24"/>
-          <w:lang w:val="en-US"/>
-        </w:rPr>
-      </w:pPr>
-      <w:r>
-        <w:rPr>
-          <w:color w:val="333333"/>
-          <w:sz w:val="24"/>
-          <w:szCs w:val="24"/>
-          <w:u w:color="333333"/>
-          <w:shd w:val="clear" w:color="auto" w:fill="ffffff"/>
-          <w:rtl w:val="0"/>
-          <w:lang w:val="en-US"/>
-        </w:rPr>
-        <w:t>Place each player's money counter on the money ladder at $200;</w:t>
-      </w:r>
-    </w:p>
-    <w:p>
-      <w:pPr>
-        <w:pStyle w:val="Body"/>
-        <w:numPr>
-          <w:ilvl w:val="0"/>
-          <w:numId w:val="2"/>
-        </w:numPr>
-        <w:spacing w:before="60" w:after="240"/>
-        <w:rPr>
-          <w:sz w:val="24"/>
-          <w:szCs w:val="24"/>
-          <w:lang w:val="en-US"/>
-        </w:rPr>
-      </w:pPr>
-      <w:r>
-        <w:rPr>
-          <w:color w:val="333333"/>
-          <w:sz w:val="24"/>
-          <w:szCs w:val="24"/>
-          <w:u w:color="333333"/>
-          <w:shd w:val="clear" w:color="auto" w:fill="ffffff"/>
-          <w:rtl w:val="0"/>
-          <w:lang w:val="en-US"/>
-        </w:rPr>
-        <w:t>Place each player's prestige counter on the</w:t>
+      <w:r>
+        <w:rPr>
+          <w:rtl w:val="0"/>
+        </w:rPr>
+        <w:t xml:space="preserve">A summary of the rules of </w:t>
       </w:r>
       <w:r>
         <w:rPr>
           <w:i w:val="1"/>
           <w:iCs w:val="1"/>
-          <w:color w:val="333333"/>
-          <w:sz w:val="24"/>
-          <w:szCs w:val="24"/>
-          <w:u w:color="333333"/>
-          <w:shd w:val="clear" w:color="auto" w:fill="ffffff"/>
-          <w:rtl w:val="0"/>
-          <w:lang w:val="es-ES_tradnl"/>
-        </w:rPr>
-        <w:t xml:space="preserve"> cursus honorum</w:t>
-      </w:r>
-      <w:r>
-        <w:rPr>
-          <w:color w:val="333333"/>
-          <w:sz w:val="24"/>
-          <w:szCs w:val="24"/>
-          <w:u w:color="333333"/>
-          <w:shd w:val="clear" w:color="auto" w:fill="ffffff"/>
-          <w:rtl w:val="0"/>
-          <w:lang w:val="da-DK"/>
-        </w:rPr>
-        <w:t xml:space="preserve"> ladder at 0; </w:t>
-      </w:r>
-    </w:p>
-    <w:p>
-      <w:pPr>
-        <w:pStyle w:val="Body"/>
+          <w:rtl w:val="0"/>
+          <w:lang w:val="en-US"/>
+        </w:rPr>
+        <w:t>Forum: Trade Empires of Rome</w:t>
+      </w:r>
+    </w:p>
+    <w:p>
+      <w:pPr>
+        <w:pStyle w:val="Body A"/>
+        <w:spacing w:before="60" w:after="240" w:line="276" w:lineRule="auto"/>
+        <w:rPr>
+          <w:i w:val="1"/>
+          <w:iCs w:val="1"/>
+        </w:rPr>
+      </w:pPr>
+      <w:bookmarkStart w:name="_fh1beefsi2" w:id="0"/>
+      <w:r>
+        <w:rPr>
+          <w:i w:val="1"/>
+          <w:iCs w:val="1"/>
+          <w:rtl w:val="0"/>
+          <w:lang w:val="en-US"/>
+        </w:rPr>
+        <w:t>for clarification on any point, please see the long rules with their descriptive examples of play</w:t>
+      </w:r>
+      <w:bookmarkEnd w:id="0"/>
+    </w:p>
+    <w:p>
+      <w:pPr>
+        <w:pStyle w:val="Body A"/>
+        <w:spacing w:before="60" w:after="240" w:line="276" w:lineRule="auto"/>
+        <w:rPr>
+          <w:i w:val="1"/>
+          <w:iCs w:val="1"/>
+        </w:rPr>
+      </w:pPr>
+      <w:r>
+        <w:rPr>
+          <w:i w:val="1"/>
+          <w:iCs w:val="1"/>
+          <w:rtl w:val="0"/>
+          <w:lang w:val="en-US"/>
+        </w:rPr>
+        <w:t>for the historical justification for why the rules are the way they are, see the historical and theoretical background document</w:t>
+      </w:r>
+    </w:p>
+    <w:p>
+      <w:pPr>
+        <w:pStyle w:val="Heading 2"/>
+      </w:pPr>
+      <w:bookmarkStart w:name="_he2ol8wq0jnm" w:id="1"/>
+      <w:r>
+        <w:rPr>
+          <w:rtl w:val="0"/>
+          <w:lang w:val="en-US"/>
+        </w:rPr>
+        <w:t xml:space="preserve">To set up: </w:t>
+      </w:r>
+    </w:p>
+    <w:p>
+      <w:pPr>
+        <w:pStyle w:val="Body A"/>
         <w:numPr>
           <w:ilvl w:val="0"/>
           <w:numId w:val="2"/>
@@ -107,93 +87,193 @@
         <w:ind w:right="0"/>
         <w:jc w:val="left"/>
         <w:rPr>
-          <w:color w:val="333333"/>
-          <w:sz w:val="24"/>
-          <w:szCs w:val="24"/>
-          <w:u w:val="none" w:color="333333"/>
-          <w:shd w:val="clear" w:color="auto" w:fill="ffffff"/>
-          <w:rtl w:val="0"/>
-          <w:lang w:val="en-US"/>
-        </w:rPr>
-      </w:pPr>
-      <w:r>
-        <w:rPr>
-          <w:color w:val="333333"/>
-          <w:sz w:val="24"/>
-          <w:szCs w:val="24"/>
-          <w:u w:color="333333"/>
-          <w:shd w:val="clear" w:color="auto" w:fill="ffffff"/>
-          <w:rtl w:val="0"/>
-          <w:lang w:val="en-US"/>
-        </w:rPr>
-        <w:t>Place one agent token per player on Rome;</w:t>
-      </w:r>
-    </w:p>
-    <w:p>
-      <w:pPr>
-        <w:pStyle w:val="Body"/>
+          <w:sz w:val="24"/>
+          <w:szCs w:val="24"/>
+          <w:rtl w:val="0"/>
+          <w:lang w:val="en-US"/>
+        </w:rPr>
+      </w:pPr>
+      <w:r>
+        <w:rPr>
+          <w:color w:val="333333"/>
+          <w:sz w:val="24"/>
+          <w:szCs w:val="24"/>
+          <w:u w:color="333333"/>
+          <w:shd w:val="clear" w:color="auto" w:fill="ffffff"/>
+          <w:rtl w:val="0"/>
+          <w:lang w:val="en-US"/>
+        </w:rPr>
+        <w:t>Place each player's money counter on the money ladder at $200;</w:t>
+      </w:r>
+    </w:p>
+    <w:p>
+      <w:pPr>
+        <w:pStyle w:val="Body A"/>
         <w:numPr>
           <w:ilvl w:val="0"/>
           <w:numId w:val="2"/>
         </w:numPr>
+        <w:bidi w:val="0"/>
         <w:spacing w:before="60" w:after="240"/>
-        <w:rPr>
-          <w:sz w:val="24"/>
-          <w:szCs w:val="24"/>
-          <w:lang w:val="en-US"/>
-        </w:rPr>
-      </w:pPr>
-      <w:r>
-        <w:rPr>
-          <w:color w:val="333333"/>
-          <w:sz w:val="24"/>
-          <w:szCs w:val="24"/>
-          <w:u w:color="333333"/>
-          <w:shd w:val="clear" w:color="auto" w:fill="ffffff"/>
-          <w:rtl w:val="0"/>
-          <w:lang w:val="en-US"/>
-        </w:rPr>
-        <w:t>Shuffle then deal everyone 3 family cards;</w:t>
-      </w:r>
-    </w:p>
-    <w:p>
-      <w:pPr>
-        <w:pStyle w:val="Body"/>
+        <w:ind w:right="0"/>
+        <w:jc w:val="left"/>
+        <w:rPr>
+          <w:sz w:val="24"/>
+          <w:szCs w:val="24"/>
+          <w:rtl w:val="0"/>
+          <w:lang w:val="en-US"/>
+        </w:rPr>
+      </w:pPr>
+      <w:r>
+        <w:rPr>
+          <w:color w:val="333333"/>
+          <w:sz w:val="24"/>
+          <w:szCs w:val="24"/>
+          <w:u w:color="333333"/>
+          <w:shd w:val="clear" w:color="auto" w:fill="ffffff"/>
+          <w:rtl w:val="0"/>
+          <w:lang w:val="en-US"/>
+        </w:rPr>
+        <w:t>Place each player's prestige counter on the</w:t>
+      </w:r>
+      <w:r>
+        <w:rPr>
+          <w:i w:val="1"/>
+          <w:iCs w:val="1"/>
+          <w:color w:val="333333"/>
+          <w:sz w:val="24"/>
+          <w:szCs w:val="24"/>
+          <w:u w:color="333333"/>
+          <w:shd w:val="clear" w:color="auto" w:fill="ffffff"/>
+          <w:rtl w:val="0"/>
+          <w:lang w:val="es-ES_tradnl"/>
+        </w:rPr>
+        <w:t xml:space="preserve"> cursus honorum</w:t>
+      </w:r>
+      <w:r>
+        <w:rPr>
+          <w:color w:val="333333"/>
+          <w:sz w:val="24"/>
+          <w:szCs w:val="24"/>
+          <w:u w:color="333333"/>
+          <w:shd w:val="clear" w:color="auto" w:fill="ffffff"/>
+          <w:rtl w:val="0"/>
+          <w:lang w:val="da-DK"/>
+        </w:rPr>
+        <w:t xml:space="preserve"> ladder at 0; </w:t>
+      </w:r>
+    </w:p>
+    <w:p>
+      <w:pPr>
+        <w:pStyle w:val="Body A"/>
         <w:numPr>
           <w:ilvl w:val="0"/>
           <w:numId w:val="2"/>
         </w:numPr>
+        <w:bidi w:val="0"/>
         <w:spacing w:before="60" w:after="240"/>
-        <w:rPr>
-          <w:sz w:val="24"/>
-          <w:szCs w:val="24"/>
-          <w:lang w:val="en-US"/>
-        </w:rPr>
-      </w:pPr>
-      <w:r>
-        <w:rPr>
-          <w:color w:val="333333"/>
-          <w:sz w:val="24"/>
-          <w:szCs w:val="24"/>
-          <w:u w:color="333333"/>
-          <w:shd w:val="clear" w:color="auto" w:fill="ffffff"/>
-          <w:rtl w:val="0"/>
-          <w:lang w:val="en-US"/>
-        </w:rPr>
-        <w:t>Shuffle the fate cards and place them face down on the board;</w:t>
-      </w:r>
-    </w:p>
-    <w:p>
-      <w:pPr>
-        <w:pStyle w:val="Body"/>
+        <w:ind w:right="0"/>
+        <w:jc w:val="left"/>
+        <w:rPr>
+          <w:color w:val="333333"/>
+          <w:sz w:val="24"/>
+          <w:szCs w:val="24"/>
+          <w:u w:val="none" w:color="333333"/>
+          <w:shd w:val="clear" w:color="auto" w:fill="ffffff"/>
+          <w:rtl w:val="0"/>
+          <w:lang w:val="en-US"/>
+        </w:rPr>
+      </w:pPr>
+      <w:r>
+        <w:rPr>
+          <w:color w:val="333333"/>
+          <w:sz w:val="24"/>
+          <w:szCs w:val="24"/>
+          <w:u w:color="333333"/>
+          <w:shd w:val="clear" w:color="auto" w:fill="ffffff"/>
+          <w:rtl w:val="0"/>
+          <w:lang w:val="en-US"/>
+        </w:rPr>
+        <w:t>Place one agent token per player on Rome;</w:t>
+      </w:r>
+    </w:p>
+    <w:p>
+      <w:pPr>
+        <w:pStyle w:val="Body A"/>
         <w:numPr>
           <w:ilvl w:val="0"/>
           <w:numId w:val="2"/>
         </w:numPr>
+        <w:bidi w:val="0"/>
         <w:spacing w:before="60" w:after="240"/>
-        <w:rPr>
-          <w:sz w:val="24"/>
-          <w:szCs w:val="24"/>
+        <w:ind w:right="0"/>
+        <w:jc w:val="left"/>
+        <w:rPr>
+          <w:sz w:val="24"/>
+          <w:szCs w:val="24"/>
+          <w:rtl w:val="0"/>
+          <w:lang w:val="en-US"/>
+        </w:rPr>
+      </w:pPr>
+      <w:r>
+        <w:rPr>
+          <w:color w:val="333333"/>
+          <w:sz w:val="24"/>
+          <w:szCs w:val="24"/>
+          <w:u w:color="333333"/>
+          <w:shd w:val="clear" w:color="auto" w:fill="ffffff"/>
+          <w:rtl w:val="0"/>
+          <w:lang w:val="en-US"/>
+        </w:rPr>
+        <w:t>Shuffle then deal everyone 3 family cards;</w:t>
+      </w:r>
+    </w:p>
+    <w:p>
+      <w:pPr>
+        <w:pStyle w:val="Body A"/>
+        <w:numPr>
+          <w:ilvl w:val="0"/>
+          <w:numId w:val="2"/>
+        </w:numPr>
+        <w:bidi w:val="0"/>
+        <w:spacing w:before="60" w:after="240"/>
+        <w:ind w:right="0"/>
+        <w:jc w:val="left"/>
+        <w:rPr>
+          <w:sz w:val="24"/>
+          <w:szCs w:val="24"/>
+          <w:rtl w:val="0"/>
+          <w:lang w:val="en-US"/>
+        </w:rPr>
+      </w:pPr>
+      <w:r>
+        <w:rPr>
+          <w:color w:val="333333"/>
+          <w:sz w:val="24"/>
+          <w:szCs w:val="24"/>
+          <w:u w:color="333333"/>
+          <w:shd w:val="clear" w:color="auto" w:fill="ffffff"/>
+          <w:rtl w:val="0"/>
+          <w:lang w:val="en-US"/>
+        </w:rPr>
+        <w:t>Shuffle the fate cards and place them face down on the board;</w:t>
+      </w:r>
+    </w:p>
+    <w:p>
+      <w:pPr>
+        <w:pStyle w:val="Body A"/>
+        <w:numPr>
+          <w:ilvl w:val="0"/>
+          <w:numId w:val="2"/>
+        </w:numPr>
+        <w:bidi w:val="0"/>
+        <w:spacing w:before="60" w:after="240"/>
+        <w:ind w:right="0"/>
+        <w:jc w:val="left"/>
+        <w:rPr>
+          <w:sz w:val="24"/>
+          <w:szCs w:val="24"/>
+          <w:rtl w:val="0"/>
           <w:lang w:val="en-US"/>
         </w:rPr>
       </w:pPr>
@@ -209,14 +289,14 @@
         </w:rPr>
         <w:t>Roll the dice to determine who will play first. Highest roll wins; play proceeds clockwise.</w:t>
       </w:r>
-      <w:bookmarkEnd w:id="0"/>
+      <w:bookmarkEnd w:id="1"/>
     </w:p>
     <w:p>
       <w:pPr>
         <w:pStyle w:val="Heading 2"/>
         <w:spacing w:before="60" w:after="240"/>
       </w:pPr>
-      <w:bookmarkStart w:name="_fh1beefsi2" w:id="1"/>
+      <w:bookmarkStart w:name="_fh1beefsi2" w:id="2"/>
       <w:r>
         <w:rPr>
           <w:rtl w:val="0"/>
@@ -227,7 +307,7 @@
     </w:p>
     <w:p>
       <w:pPr>
-        <w:pStyle w:val="Body"/>
+        <w:pStyle w:val="Body A"/>
         <w:spacing w:before="60" w:after="240"/>
       </w:pPr>
       <w:r>
@@ -245,7 +325,7 @@
     </w:p>
     <w:p>
       <w:pPr>
-        <w:pStyle w:val="Body"/>
+        <w:pStyle w:val="Body A"/>
         <w:spacing w:before="60" w:after="240"/>
       </w:pPr>
       <w:r>
@@ -258,12 +338,36 @@
           <w:rtl w:val="0"/>
           <w:lang w:val="en-US"/>
         </w:rPr>
-        <w:t>In each phase players may perform only ONE action. The phases within a turn are:</w:t>
-      </w:r>
-    </w:p>
-    <w:p>
-      <w:pPr>
-        <w:pStyle w:val="Body"/>
+        <w:t xml:space="preserve">In each phase players may perform only ONE action. The </w:t>
+      </w:r>
+      <w:r>
+        <w:rPr>
+          <w:color w:val="333333"/>
+          <w:sz w:val="24"/>
+          <w:szCs w:val="24"/>
+          <w:u w:color="333333"/>
+          <w:shd w:val="clear" w:color="auto" w:fill="ffffff"/>
+          <w:rtl w:val="0"/>
+          <w:lang w:val="en-US"/>
+        </w:rPr>
+        <w:t xml:space="preserve">sequential </w:t>
+      </w:r>
+      <w:r>
+        <w:rPr>
+          <w:color w:val="333333"/>
+          <w:sz w:val="24"/>
+          <w:szCs w:val="24"/>
+          <w:u w:color="333333"/>
+          <w:shd w:val="clear" w:color="auto" w:fill="ffffff"/>
+          <w:rtl w:val="0"/>
+          <w:lang w:val="en-US"/>
+        </w:rPr>
+        <w:t>phases within a turn are:</w:t>
+      </w:r>
+    </w:p>
+    <w:p>
+      <w:pPr>
+        <w:pStyle w:val="Body A"/>
         <w:numPr>
           <w:ilvl w:val="0"/>
           <w:numId w:val="4"/>
@@ -298,7 +402,7 @@
     </w:p>
     <w:p>
       <w:pPr>
-        <w:pStyle w:val="Body"/>
+        <w:pStyle w:val="Body A"/>
         <w:spacing w:before="60" w:after="240"/>
       </w:pPr>
       <w:r>
@@ -311,7 +415,57 @@
           <w:rtl w:val="0"/>
           <w:lang w:val="en-US"/>
         </w:rPr>
-        <w:t xml:space="preserve">Each player can put one of the remaining agents on Rome if they roll 4 or higher. Every agent can (but does not have to) move 1 step over the network along the links to adjacent cities. If an agent finds themselves on a market already occupied by another agent the </w:t>
+        <w:t xml:space="preserve">Each player can put one of the remaining agents on Rome </w:t>
+      </w:r>
+      <w:r>
+        <w:rPr>
+          <w:i w:val="1"/>
+          <w:iCs w:val="1"/>
+          <w:color w:val="333333"/>
+          <w:sz w:val="24"/>
+          <w:szCs w:val="24"/>
+          <w:u w:color="333333"/>
+          <w:shd w:val="clear" w:color="auto" w:fill="ffffff"/>
+          <w:rtl w:val="0"/>
+          <w:lang w:val="en-US"/>
+        </w:rPr>
+        <w:t>if</w:t>
+      </w:r>
+      <w:r>
+        <w:rPr>
+          <w:color w:val="333333"/>
+          <w:sz w:val="24"/>
+          <w:szCs w:val="24"/>
+          <w:u w:color="333333"/>
+          <w:shd w:val="clear" w:color="auto" w:fill="ffffff"/>
+          <w:rtl w:val="0"/>
+          <w:lang w:val="en-US"/>
+        </w:rPr>
+        <w:t xml:space="preserve"> they roll 4 or higher. Every agent can (but does not have to) move 1 step over the network along the links to adjacent </w:t>
+      </w:r>
+      <w:r>
+        <w:rPr>
+          <w:color w:val="333333"/>
+          <w:sz w:val="24"/>
+          <w:szCs w:val="24"/>
+          <w:u w:color="333333"/>
+          <w:shd w:val="clear" w:color="auto" w:fill="ffffff"/>
+          <w:rtl w:val="0"/>
+          <w:lang w:val="en-US"/>
+        </w:rPr>
+        <w:t>markets</w:t>
+      </w:r>
+      <w:r>
+        <w:rPr>
+          <w:color w:val="333333"/>
+          <w:sz w:val="24"/>
+          <w:szCs w:val="24"/>
+          <w:u w:color="333333"/>
+          <w:shd w:val="clear" w:color="auto" w:fill="ffffff"/>
+          <w:rtl w:val="0"/>
+          <w:lang w:val="en-US"/>
+        </w:rPr>
+        <w:t xml:space="preserve">. If an agent finds themselves on a market already occupied by another agent the </w:t>
       </w:r>
       <w:r>
         <w:rPr>
@@ -409,7 +563,7 @@
     </w:p>
     <w:p>
       <w:pPr>
-        <w:pStyle w:val="Body"/>
+        <w:pStyle w:val="Body A"/>
         <w:numPr>
           <w:ilvl w:val="0"/>
           <w:numId w:val="4"/>
@@ -444,7 +598,7 @@
     </w:p>
     <w:p>
       <w:pPr>
-        <w:pStyle w:val="Body"/>
+        <w:pStyle w:val="Body A"/>
         <w:spacing w:before="60" w:after="240"/>
       </w:pPr>
       <w:r>
@@ -462,7 +616,7 @@
     </w:p>
     <w:p>
       <w:pPr>
-        <w:pStyle w:val="Body"/>
+        <w:pStyle w:val="Body A"/>
         <w:spacing w:before="60" w:after="240"/>
       </w:pPr>
       <w:r>
@@ -480,7 +634,7 @@
     </w:p>
     <w:p>
       <w:pPr>
-        <w:pStyle w:val="Body"/>
+        <w:pStyle w:val="Body A"/>
         <w:spacing w:before="60" w:after="240"/>
       </w:pPr>
       <w:r>
@@ -493,12 +647,36 @@
           <w:rtl w:val="0"/>
           <w:lang w:val="en-US"/>
         </w:rPr>
-        <w:t>If two agents find themselves on one market the agent who arrived second pays $200 and rolls the die. If none of the players are married into the local aristocracy (see below) and the result is 4 or more the defending agent is removed from the board. If the result is 3 or less the attacking agent is removed from the board. Any horrea on that market are not affected.</w:t>
-      </w:r>
-    </w:p>
-    <w:p>
-      <w:pPr>
-        <w:pStyle w:val="Body"/>
+        <w:t xml:space="preserve">If two agents find themselves on one market the agent who arrived second pays $200 and rolls the die. If none of the players are married into the local aristocracy (see below) and the result is 4 or more the defending agent is removed from the board. If the result is 3 or less the attacking agent is removed from the board. Any horrea </w:t>
+      </w:r>
+      <w:r>
+        <w:rPr>
+          <w:color w:val="333333"/>
+          <w:sz w:val="24"/>
+          <w:szCs w:val="24"/>
+          <w:u w:color="333333"/>
+          <w:shd w:val="clear" w:color="auto" w:fill="ffffff"/>
+          <w:rtl w:val="0"/>
+          <w:lang w:val="en-US"/>
+        </w:rPr>
+        <w:t xml:space="preserve">(warehouses) </w:t>
+      </w:r>
+      <w:r>
+        <w:rPr>
+          <w:color w:val="333333"/>
+          <w:sz w:val="24"/>
+          <w:szCs w:val="24"/>
+          <w:u w:color="333333"/>
+          <w:shd w:val="clear" w:color="auto" w:fill="ffffff"/>
+          <w:rtl w:val="0"/>
+          <w:lang w:val="en-US"/>
+        </w:rPr>
+        <w:t>on that market are not affected.</w:t>
+      </w:r>
+    </w:p>
+    <w:p>
+      <w:pPr>
+        <w:pStyle w:val="Body A"/>
         <w:spacing w:before="60" w:after="240"/>
       </w:pPr>
       <w:r>
@@ -516,7 +694,7 @@
     </w:p>
     <w:p>
       <w:pPr>
-        <w:pStyle w:val="Body"/>
+        <w:pStyle w:val="Body A"/>
         <w:spacing w:before="60" w:after="240"/>
       </w:pPr>
       <w:r>
@@ -529,12 +707,84 @@
           <w:rtl w:val="0"/>
           <w:lang w:val="en-US"/>
         </w:rPr>
-        <w:t xml:space="preserve">A player can marry one of their children (family cards) with the aristocracy on a market where one of their agents is present. To do so, the player has to pay $200 and discard one of the family cards. </w:t>
-      </w:r>
-    </w:p>
-    <w:p>
-      <w:pPr>
-        <w:pStyle w:val="Body"/>
+        <w:t xml:space="preserve">A player can marry one of their children (family cards) </w:t>
+      </w:r>
+      <w:r>
+        <w:rPr>
+          <w:color w:val="333333"/>
+          <w:sz w:val="24"/>
+          <w:szCs w:val="24"/>
+          <w:u w:color="333333"/>
+          <w:shd w:val="clear" w:color="auto" w:fill="ffffff"/>
+          <w:rtl w:val="0"/>
+          <w:lang w:val="en-US"/>
+        </w:rPr>
+        <w:t>into</w:t>
+      </w:r>
+      <w:r>
+        <w:rPr>
+          <w:color w:val="333333"/>
+          <w:sz w:val="24"/>
+          <w:szCs w:val="24"/>
+          <w:u w:color="333333"/>
+          <w:shd w:val="clear" w:color="auto" w:fill="ffffff"/>
+          <w:rtl w:val="0"/>
+          <w:lang w:val="en-US"/>
+        </w:rPr>
+        <w:t xml:space="preserve"> the </w:t>
+      </w:r>
+      <w:r>
+        <w:rPr>
+          <w:color w:val="333333"/>
+          <w:sz w:val="24"/>
+          <w:szCs w:val="24"/>
+          <w:u w:color="333333"/>
+          <w:shd w:val="clear" w:color="auto" w:fill="ffffff"/>
+          <w:rtl w:val="0"/>
+          <w:lang w:val="en-US"/>
+        </w:rPr>
+        <w:t xml:space="preserve">local </w:t>
+      </w:r>
+      <w:r>
+        <w:rPr>
+          <w:color w:val="333333"/>
+          <w:sz w:val="24"/>
+          <w:szCs w:val="24"/>
+          <w:u w:color="333333"/>
+          <w:shd w:val="clear" w:color="auto" w:fill="ffffff"/>
+          <w:rtl w:val="0"/>
+          <w:lang w:val="en-US"/>
+        </w:rPr>
+        <w:t xml:space="preserve">aristocracy </w:t>
+      </w:r>
+      <w:r>
+        <w:rPr>
+          <w:color w:val="333333"/>
+          <w:sz w:val="24"/>
+          <w:szCs w:val="24"/>
+          <w:u w:color="333333"/>
+          <w:shd w:val="clear" w:color="auto" w:fill="ffffff"/>
+          <w:rtl w:val="0"/>
+          <w:lang w:val="en-US"/>
+        </w:rPr>
+        <w:t>of</w:t>
+      </w:r>
+      <w:r>
+        <w:rPr>
+          <w:color w:val="333333"/>
+          <w:sz w:val="24"/>
+          <w:szCs w:val="24"/>
+          <w:u w:color="333333"/>
+          <w:shd w:val="clear" w:color="auto" w:fill="ffffff"/>
+          <w:rtl w:val="0"/>
+          <w:lang w:val="en-US"/>
+        </w:rPr>
+        <w:t xml:space="preserve"> a market where one of their agents is present. To do so, the player has to pay $200 and discard one of the family cards. </w:t>
+      </w:r>
+    </w:p>
+    <w:p>
+      <w:pPr>
+        <w:pStyle w:val="Body A"/>
         <w:spacing w:after="240"/>
       </w:pPr>
       <w:r>
@@ -552,61 +802,62 @@
     </w:p>
     <w:p>
       <w:pPr>
-        <w:pStyle w:val="Body"/>
+        <w:pStyle w:val="Body A"/>
         <w:numPr>
           <w:ilvl w:val="0"/>
           <w:numId w:val="6"/>
         </w:numPr>
+        <w:bidi w:val="0"/>
         <w:spacing w:after="240"/>
-        <w:rPr>
-          <w:sz w:val="24"/>
-          <w:szCs w:val="24"/>
-          <w:lang w:val="en-US"/>
-        </w:rPr>
-      </w:pPr>
-      <w:r>
-        <w:rPr>
-          <w:color w:val="333333"/>
-          <w:sz w:val="24"/>
-          <w:szCs w:val="24"/>
-          <w:u w:color="333333"/>
-          <w:shd w:val="clear" w:color="auto" w:fill="ffffff"/>
-          <w:rtl w:val="0"/>
-          <w:lang w:val="en-US"/>
-        </w:rPr>
-        <w:t>a roll to OUST the player's agent from that market or DESTROY their horreum has to be 6;</w:t>
-      </w:r>
-    </w:p>
-    <w:p>
-      <w:pPr>
-        <w:pStyle w:val="Body"/>
-        <w:numPr>
-          <w:ilvl w:val="0"/>
-          <w:numId w:val="6"/>
-        </w:numPr>
-        <w:spacing w:before="60" w:after="240"/>
-        <w:rPr>
-          <w:sz w:val="24"/>
-          <w:szCs w:val="24"/>
-          <w:lang w:val="en-US"/>
-        </w:rPr>
-      </w:pPr>
-      <w:r>
-        <w:rPr>
-          <w:color w:val="333333"/>
-          <w:sz w:val="24"/>
-          <w:szCs w:val="24"/>
-          <w:u w:color="333333"/>
-          <w:shd w:val="clear" w:color="auto" w:fill="ffffff"/>
-          <w:rtl w:val="0"/>
-          <w:lang w:val="en-US"/>
-        </w:rPr>
-        <w:t>the player can OUST other players from that market or DESTROY their horrea with a roll of 2 or higher;</w:t>
-      </w:r>
-    </w:p>
-    <w:p>
-      <w:pPr>
-        <w:pStyle w:val="Body"/>
+        <w:ind w:right="0"/>
+        <w:jc w:val="left"/>
+        <w:rPr>
+          <w:sz w:val="24"/>
+          <w:szCs w:val="24"/>
+          <w:rtl w:val="0"/>
+          <w:lang w:val="en-US"/>
+        </w:rPr>
+      </w:pPr>
+      <w:r>
+        <w:rPr>
+          <w:color w:val="333333"/>
+          <w:sz w:val="24"/>
+          <w:szCs w:val="24"/>
+          <w:u w:color="333333"/>
+          <w:shd w:val="clear" w:color="auto" w:fill="ffffff"/>
+          <w:rtl w:val="0"/>
+          <w:lang w:val="en-US"/>
+        </w:rPr>
+        <w:t>a roll to OUST the player's agent from that market or DESTROY their horreum</w:t>
+      </w:r>
+      <w:r>
+        <w:rPr>
+          <w:color w:val="333333"/>
+          <w:sz w:val="24"/>
+          <w:szCs w:val="24"/>
+          <w:u w:color="333333"/>
+          <w:shd w:val="clear" w:color="auto" w:fill="ffffff"/>
+          <w:rtl w:val="0"/>
+          <w:lang w:val="en-US"/>
+        </w:rPr>
+        <w:t xml:space="preserve"> (warehouse)</w:t>
+      </w:r>
+      <w:r>
+        <w:rPr>
+          <w:color w:val="333333"/>
+          <w:sz w:val="24"/>
+          <w:szCs w:val="24"/>
+          <w:u w:color="333333"/>
+          <w:shd w:val="clear" w:color="auto" w:fill="ffffff"/>
+          <w:rtl w:val="0"/>
+          <w:lang w:val="en-US"/>
+        </w:rPr>
+        <w:t xml:space="preserve"> has to be 6;</w:t>
+      </w:r>
+    </w:p>
+    <w:p>
+      <w:pPr>
+        <w:pStyle w:val="Body A"/>
         <w:numPr>
           <w:ilvl w:val="0"/>
           <w:numId w:val="6"/>
@@ -616,136 +867,164 @@
         <w:ind w:right="0"/>
         <w:jc w:val="left"/>
         <w:rPr>
-          <w:color w:val="333333"/>
-          <w:sz w:val="24"/>
-          <w:szCs w:val="24"/>
-          <w:u w:val="none" w:color="333333"/>
-          <w:shd w:val="clear" w:color="auto" w:fill="ffffff"/>
-          <w:rtl w:val="0"/>
-          <w:lang w:val="en-US"/>
-        </w:rPr>
-      </w:pPr>
-      <w:r>
-        <w:rPr>
-          <w:color w:val="333333"/>
-          <w:sz w:val="24"/>
-          <w:szCs w:val="24"/>
-          <w:u w:color="333333"/>
-          <w:shd w:val="clear" w:color="auto" w:fill="ffffff"/>
-          <w:rtl w:val="0"/>
-          <w:lang w:val="en-US"/>
-        </w:rPr>
-        <w:t>+1 to prestige.</w:t>
-      </w:r>
-    </w:p>
-    <w:p>
-      <w:pPr>
-        <w:pStyle w:val="Body"/>
-        <w:spacing w:before="60" w:after="240"/>
-      </w:pPr>
-      <w:r>
-        <w:rPr>
-          <w:color w:val="333333"/>
-          <w:sz w:val="24"/>
-          <w:szCs w:val="24"/>
-          <w:u w:color="333333"/>
-          <w:shd w:val="clear" w:color="auto" w:fill="ffffff"/>
-          <w:rtl w:val="0"/>
-          <w:lang w:val="en-US"/>
-        </w:rPr>
-        <w:t>** MARRIAGE ALLIANCE with another player **</w:t>
-      </w:r>
-    </w:p>
-    <w:p>
-      <w:pPr>
-        <w:pStyle w:val="Body"/>
-        <w:spacing w:before="60" w:after="240"/>
-      </w:pPr>
-      <w:r>
-        <w:rPr>
-          <w:color w:val="333333"/>
-          <w:sz w:val="24"/>
-          <w:szCs w:val="24"/>
-          <w:u w:color="333333"/>
-          <w:shd w:val="clear" w:color="auto" w:fill="ffffff"/>
-          <w:rtl w:val="0"/>
-          <w:lang w:val="en-US"/>
-        </w:rPr>
-        <w:t>A player can marry one of their children (family cards) with a child of another player. To do so, the proposing player has to pay a price negotiated with the other player and both players have to discard a matching family card (one girl and one boy). A marriage can be dissolved at a request of each player or if one of the players performs an aggressive act (ousting or destruction of horreum). If a divorce happens each player loses 2 prestige points.</w:t>
-      </w:r>
-    </w:p>
-    <w:p>
-      <w:pPr>
-        <w:pStyle w:val="Body"/>
-        <w:spacing w:after="240"/>
-      </w:pPr>
-      <w:r>
-        <w:rPr>
-          <w:color w:val="333333"/>
-          <w:sz w:val="24"/>
-          <w:szCs w:val="24"/>
-          <w:u w:color="333333"/>
-          <w:shd w:val="clear" w:color="auto" w:fill="ffffff"/>
-          <w:rtl w:val="0"/>
-          <w:lang w:val="en-US"/>
-        </w:rPr>
-        <w:t>ADVANTAGES of Marriage Alliance with another player</w:t>
-      </w:r>
-    </w:p>
-    <w:p>
-      <w:pPr>
-        <w:pStyle w:val="Body"/>
+          <w:sz w:val="24"/>
+          <w:szCs w:val="24"/>
+          <w:rtl w:val="0"/>
+          <w:lang w:val="en-US"/>
+        </w:rPr>
+      </w:pPr>
+      <w:r>
+        <w:rPr>
+          <w:color w:val="333333"/>
+          <w:sz w:val="24"/>
+          <w:szCs w:val="24"/>
+          <w:u w:color="333333"/>
+          <w:shd w:val="clear" w:color="auto" w:fill="ffffff"/>
+          <w:rtl w:val="0"/>
+          <w:lang w:val="en-US"/>
+        </w:rPr>
+        <w:t>the player can OUST other players from that market or DESTROY their horrea</w:t>
+      </w:r>
+      <w:r>
+        <w:rPr>
+          <w:color w:val="333333"/>
+          <w:sz w:val="24"/>
+          <w:szCs w:val="24"/>
+          <w:u w:color="333333"/>
+          <w:shd w:val="clear" w:color="auto" w:fill="ffffff"/>
+          <w:rtl w:val="0"/>
+          <w:lang w:val="en-US"/>
+        </w:rPr>
+        <w:t xml:space="preserve"> (warehouses)</w:t>
+      </w:r>
+      <w:r>
+        <w:rPr>
+          <w:color w:val="333333"/>
+          <w:sz w:val="24"/>
+          <w:szCs w:val="24"/>
+          <w:u w:color="333333"/>
+          <w:shd w:val="clear" w:color="auto" w:fill="ffffff"/>
+          <w:rtl w:val="0"/>
+          <w:lang w:val="en-US"/>
+        </w:rPr>
+        <w:t xml:space="preserve"> with a roll of 2 or higher;</w:t>
+      </w:r>
+    </w:p>
+    <w:p>
+      <w:pPr>
+        <w:pStyle w:val="Body A"/>
         <w:numPr>
           <w:ilvl w:val="0"/>
-          <w:numId w:val="8"/>
+          <w:numId w:val="6"/>
         </w:numPr>
+        <w:bidi w:val="0"/>
+        <w:spacing w:before="60" w:after="240"/>
+        <w:ind w:right="0"/>
+        <w:jc w:val="left"/>
+        <w:rPr>
+          <w:color w:val="333333"/>
+          <w:sz w:val="24"/>
+          <w:szCs w:val="24"/>
+          <w:u w:val="none" w:color="333333"/>
+          <w:shd w:val="clear" w:color="auto" w:fill="ffffff"/>
+          <w:rtl w:val="0"/>
+          <w:lang w:val="en-US"/>
+        </w:rPr>
+      </w:pPr>
+      <w:r>
+        <w:rPr>
+          <w:color w:val="333333"/>
+          <w:sz w:val="24"/>
+          <w:szCs w:val="24"/>
+          <w:u w:color="333333"/>
+          <w:shd w:val="clear" w:color="auto" w:fill="ffffff"/>
+          <w:rtl w:val="0"/>
+          <w:lang w:val="en-US"/>
+        </w:rPr>
+        <w:t>+1 to prestige.</w:t>
+      </w:r>
+    </w:p>
+    <w:p>
+      <w:pPr>
+        <w:pStyle w:val="Body A"/>
+        <w:spacing w:before="60" w:after="240"/>
+      </w:pPr>
+      <w:r>
+        <w:rPr>
+          <w:color w:val="333333"/>
+          <w:sz w:val="24"/>
+          <w:szCs w:val="24"/>
+          <w:u w:color="333333"/>
+          <w:shd w:val="clear" w:color="auto" w:fill="ffffff"/>
+          <w:rtl w:val="0"/>
+          <w:lang w:val="en-US"/>
+        </w:rPr>
+        <w:t>** MARRIAGE ALLIANCE with another player **</w:t>
+      </w:r>
+    </w:p>
+    <w:p>
+      <w:pPr>
+        <w:pStyle w:val="Body A"/>
+        <w:spacing w:before="60" w:after="240"/>
+      </w:pPr>
+      <w:r>
+        <w:rPr>
+          <w:color w:val="333333"/>
+          <w:sz w:val="24"/>
+          <w:szCs w:val="24"/>
+          <w:u w:color="333333"/>
+          <w:shd w:val="clear" w:color="auto" w:fill="ffffff"/>
+          <w:rtl w:val="0"/>
+          <w:lang w:val="en-US"/>
+        </w:rPr>
+        <w:t xml:space="preserve">A player can marry one of their children (family cards) with a child of another player. To do so, the proposing player has to pay a price negotiated with the other player and both players have to discard a matching family card (one girl and one boy). A marriage can be dissolved at a request of each player or if one of the players performs an aggressive act (ousting or destruction of horreum). If a divorce happens </w:t>
+      </w:r>
+      <w:r>
+        <w:rPr>
+          <w:color w:val="333333"/>
+          <w:sz w:val="24"/>
+          <w:szCs w:val="24"/>
+          <w:u w:color="333333"/>
+          <w:shd w:val="clear" w:color="auto" w:fill="ffffff"/>
+          <w:rtl w:val="0"/>
+          <w:lang w:val="en-US"/>
+        </w:rPr>
+        <w:t xml:space="preserve">the player who initiated </w:t>
+      </w:r>
+      <w:r>
+        <w:rPr>
+          <w:color w:val="333333"/>
+          <w:sz w:val="24"/>
+          <w:szCs w:val="24"/>
+          <w:u w:color="333333"/>
+          <w:shd w:val="clear" w:color="auto" w:fill="ffffff"/>
+          <w:rtl w:val="0"/>
+          <w:lang w:val="en-US"/>
+        </w:rPr>
+        <w:t>loses 2 prestige points.</w:t>
+      </w:r>
+    </w:p>
+    <w:p>
+      <w:pPr>
+        <w:pStyle w:val="Body A"/>
         <w:spacing w:after="240"/>
-        <w:rPr>
-          <w:sz w:val="24"/>
-          <w:szCs w:val="24"/>
-          <w:lang w:val="en-US"/>
-        </w:rPr>
-      </w:pPr>
-      <w:r>
-        <w:rPr>
-          <w:color w:val="333333"/>
-          <w:sz w:val="24"/>
-          <w:szCs w:val="24"/>
-          <w:u w:color="333333"/>
-          <w:shd w:val="clear" w:color="auto" w:fill="ffffff"/>
-          <w:rtl w:val="0"/>
-          <w:lang w:val="en-US"/>
-        </w:rPr>
-        <w:t>In the TRADE phase each player</w:t>
-      </w:r>
-      <w:r>
-        <w:rPr>
-          <w:color w:val="333333"/>
-          <w:sz w:val="24"/>
-          <w:szCs w:val="24"/>
-          <w:u w:color="333333"/>
-          <w:shd w:val="clear" w:color="auto" w:fill="ffffff"/>
-          <w:rtl w:val="0"/>
-          <w:lang w:val="fr-FR"/>
-        </w:rPr>
-        <w:t>’</w:t>
-      </w:r>
-      <w:r>
-        <w:rPr>
-          <w:color w:val="333333"/>
-          <w:sz w:val="24"/>
-          <w:szCs w:val="24"/>
-          <w:u w:color="333333"/>
-          <w:shd w:val="clear" w:color="auto" w:fill="ffffff"/>
-          <w:rtl w:val="0"/>
-          <w:lang w:val="en-US"/>
-        </w:rPr>
-        <w:t>s agents acts as if they were second player's agents as well (i.e., they obtain the trade boost);</w:t>
-      </w:r>
-    </w:p>
-    <w:p>
-      <w:pPr>
-        <w:pStyle w:val="Body"/>
+      </w:pPr>
+      <w:r>
+        <w:rPr>
+          <w:color w:val="333333"/>
+          <w:sz w:val="24"/>
+          <w:szCs w:val="24"/>
+          <w:u w:color="333333"/>
+          <w:shd w:val="clear" w:color="auto" w:fill="ffffff"/>
+          <w:rtl w:val="0"/>
+          <w:lang w:val="en-US"/>
+        </w:rPr>
+        <w:t>ADVANTAGES of Marriage Alliance with another player</w:t>
+      </w:r>
+    </w:p>
+    <w:p>
+      <w:pPr>
+        <w:pStyle w:val="Body A"/>
         <w:numPr>
           <w:ilvl w:val="0"/>
           <w:numId w:val="8"/>
@@ -755,6 +1034,85 @@
         <w:ind w:right="0"/>
         <w:jc w:val="left"/>
         <w:rPr>
+          <w:sz w:val="24"/>
+          <w:szCs w:val="24"/>
+          <w:rtl w:val="0"/>
+          <w:lang w:val="en-US"/>
+        </w:rPr>
+      </w:pPr>
+      <w:r>
+        <w:rPr>
+          <w:color w:val="333333"/>
+          <w:sz w:val="24"/>
+          <w:szCs w:val="24"/>
+          <w:u w:color="333333"/>
+          <w:shd w:val="clear" w:color="auto" w:fill="ffffff"/>
+          <w:rtl w:val="0"/>
+          <w:lang w:val="en-US"/>
+        </w:rPr>
+        <w:t>In the TRADE phase each player</w:t>
+      </w:r>
+      <w:r>
+        <w:rPr>
+          <w:color w:val="333333"/>
+          <w:sz w:val="24"/>
+          <w:szCs w:val="24"/>
+          <w:u w:color="333333"/>
+          <w:shd w:val="clear" w:color="auto" w:fill="ffffff"/>
+          <w:rtl w:val="0"/>
+          <w:lang w:val="fr-FR"/>
+        </w:rPr>
+        <w:t>’</w:t>
+      </w:r>
+      <w:r>
+        <w:rPr>
+          <w:color w:val="333333"/>
+          <w:sz w:val="24"/>
+          <w:szCs w:val="24"/>
+          <w:u w:color="333333"/>
+          <w:shd w:val="clear" w:color="auto" w:fill="ffffff"/>
+          <w:rtl w:val="0"/>
+          <w:lang w:val="en-US"/>
+        </w:rPr>
+        <w:t>s agents acts as if they were second player's agents as well (i.e., they obtain the trade boost</w:t>
+      </w:r>
+      <w:r>
+        <w:rPr>
+          <w:color w:val="333333"/>
+          <w:sz w:val="24"/>
+          <w:szCs w:val="24"/>
+          <w:u w:color="333333"/>
+          <w:shd w:val="clear" w:color="auto" w:fill="ffffff"/>
+          <w:rtl w:val="0"/>
+          <w:lang w:val="en-US"/>
+        </w:rPr>
+        <w:t>, see below</w:t>
+      </w:r>
+      <w:r>
+        <w:rPr>
+          <w:color w:val="333333"/>
+          <w:sz w:val="24"/>
+          <w:szCs w:val="24"/>
+          <w:u w:color="333333"/>
+          <w:shd w:val="clear" w:color="auto" w:fill="ffffff"/>
+          <w:rtl w:val="0"/>
+          <w:lang w:val="en-US"/>
+        </w:rPr>
+        <w:t>);</w:t>
+      </w:r>
+    </w:p>
+    <w:p>
+      <w:pPr>
+        <w:pStyle w:val="Body A"/>
+        <w:numPr>
+          <w:ilvl w:val="0"/>
+          <w:numId w:val="8"/>
+        </w:numPr>
+        <w:bidi w:val="0"/>
+        <w:spacing w:after="240"/>
+        <w:ind w:right="0"/>
+        <w:jc w:val="left"/>
+        <w:rPr>
           <w:color w:val="333333"/>
           <w:sz w:val="24"/>
           <w:szCs w:val="24"/>
@@ -779,13 +1137,13 @@
     </w:p>
     <w:p>
       <w:pPr>
-        <w:pStyle w:val="Body"/>
+        <w:pStyle w:val="Body A"/>
         <w:spacing w:after="240"/>
       </w:pPr>
     </w:p>
     <w:p>
       <w:pPr>
-        <w:pStyle w:val="Body"/>
+        <w:pStyle w:val="Body A"/>
         <w:numPr>
           <w:ilvl w:val="0"/>
           <w:numId w:val="4"/>
@@ -817,10 +1175,80 @@
         </w:rPr>
         <w:t>Trade</w:t>
       </w:r>
-    </w:p>
-    <w:p>
-      <w:pPr>
-        <w:pStyle w:val="Body"/>
+      <w:r>
+        <w:rPr>
+          <w:b w:val="1"/>
+          <w:bCs w:val="1"/>
+          <w:color w:val="333333"/>
+          <w:sz w:val="24"/>
+          <w:szCs w:val="24"/>
+          <w:u w:color="333333"/>
+          <w:shd w:val="clear" w:color="auto" w:fill="ffffff"/>
+          <w:lang w:val="sv-SE"/>
+        </w:rPr>
+        <w:drawing>
+          <wp:anchor distT="152400" distB="152400" distL="152400" distR="152400" simplePos="0" relativeHeight="251659264" behindDoc="0" locked="0" layoutInCell="1" allowOverlap="1">
+            <wp:simplePos x="0" y="0"/>
+            <wp:positionH relativeFrom="margin">
+              <wp:posOffset>-6349</wp:posOffset>
+            </wp:positionH>
+            <wp:positionV relativeFrom="line">
+              <wp:posOffset>216302</wp:posOffset>
+            </wp:positionV>
+            <wp:extent cx="1727200" cy="1879600"/>
+            <wp:effectExtent l="0" t="0" r="0" b="0"/>
+            <wp:wrapThrough wrapText="bothSides" distL="152400" distR="152400">
+              <wp:wrapPolygon edited="1">
+                <wp:start x="0" y="0"/>
+                <wp:lineTo x="21600" y="0"/>
+                <wp:lineTo x="21600" y="21600"/>
+                <wp:lineTo x="0" y="21600"/>
+                <wp:lineTo x="0" y="0"/>
+              </wp:wrapPolygon>
+            </wp:wrapThrough>
+            <wp:docPr id="1073741825" name="officeArt object"/>
+            <wp:cNvGraphicFramePr/>
+            <a:graphic xmlns:a="http://schemas.openxmlformats.org/drawingml/2006/main">
+              <a:graphicData uri="http://schemas.openxmlformats.org/drawingml/2006/picture">
+                <pic:pic xmlns:pic="http://schemas.openxmlformats.org/drawingml/2006/picture">
+                  <pic:nvPicPr>
+                    <pic:cNvPr id="1073741825" name="rome-node.png"/>
+                    <pic:cNvPicPr>
+                      <a:picLocks noChangeAspect="1"/>
+                    </pic:cNvPicPr>
+                  </pic:nvPicPr>
+                  <pic:blipFill>
+                    <a:blip r:embed="rId4">
+                      <a:extLst/>
+                    </a:blip>
+                    <a:stretch>
+                      <a:fillRect/>
+                    </a:stretch>
+                  </pic:blipFill>
+                  <pic:spPr>
+                    <a:xfrm>
+                      <a:off x="0" y="0"/>
+                      <a:ext cx="1727200" cy="1879600"/>
+                    </a:xfrm>
+                    <a:prstGeom prst="rect">
+                      <a:avLst/>
+                    </a:prstGeom>
+                    <a:ln w="12700" cap="flat">
+                      <a:noFill/>
+                      <a:miter lim="400000"/>
+                    </a:ln>
+                    <a:effectLst/>
+                  </pic:spPr>
+                </pic:pic>
+              </a:graphicData>
+            </a:graphic>
+          </wp:anchor>
+        </w:drawing>
+      </w:r>
+    </w:p>
+    <w:p>
+      <w:pPr>
+        <w:pStyle w:val="Body A"/>
         <w:spacing w:before="60" w:after="240"/>
       </w:pPr>
       <w:r>
@@ -833,12 +1261,108 @@
           <w:rtl w:val="0"/>
           <w:lang w:val="en-US"/>
         </w:rPr>
-        <w:t>Each player counts up the profit for each market where they have a horreum and moves their money token accordingly. If more than one horreum is present on a market the total profit of the location is divided between them - the value that each player obtains is displayed on the board. When a player has an agent in Rome AND in a market with a horreum, informational uncertainty is removed and the player receives a boost to the profit: 1 - $25; 2 - $50; 3 - $75; 4 - $100, 5 - $125. If the player has a full UNINTERRUPTED trading route from Rome to an exotic market, that is a horreum in each market city on a network path between Rome and an exotic market the player receives the profit boost for the exotic market ONLY without having to have an agent present.</w:t>
-      </w:r>
-    </w:p>
-    <w:p>
-      <w:pPr>
-        <w:pStyle w:val="Body"/>
+        <w:t xml:space="preserve">Each player counts up the profit for each market where they have a horreum and moves their money token accordingly. If more than one horreum is present on a market the total profit of the location is divided between them - the value that </w:t>
+      </w:r>
+      <w:r>
+        <w:rPr>
+          <w:color w:val="333333"/>
+          <w:sz w:val="24"/>
+          <w:szCs w:val="24"/>
+          <w:u w:color="333333"/>
+          <w:shd w:val="clear" w:color="auto" w:fill="ffffff"/>
+          <w:rtl w:val="0"/>
+          <w:lang w:val="en-US"/>
+        </w:rPr>
+        <w:t xml:space="preserve">is available for </w:t>
+      </w:r>
+      <w:r>
+        <w:rPr>
+          <w:color w:val="333333"/>
+          <w:sz w:val="24"/>
+          <w:szCs w:val="24"/>
+          <w:u w:color="333333"/>
+          <w:shd w:val="clear" w:color="auto" w:fill="ffffff"/>
+          <w:rtl w:val="0"/>
+          <w:lang w:val="en-US"/>
+        </w:rPr>
+        <w:t xml:space="preserve">each player </w:t>
+      </w:r>
+      <w:r>
+        <w:rPr>
+          <w:color w:val="333333"/>
+          <w:sz w:val="24"/>
+          <w:szCs w:val="24"/>
+          <w:u w:color="333333"/>
+          <w:shd w:val="clear" w:color="auto" w:fill="ffffff"/>
+          <w:rtl w:val="0"/>
+          <w:lang w:val="en-US"/>
+        </w:rPr>
+        <w:t>for that market</w:t>
+      </w:r>
+      <w:r>
+        <w:rPr>
+          <w:color w:val="333333"/>
+          <w:sz w:val="24"/>
+          <w:szCs w:val="24"/>
+          <w:u w:color="333333"/>
+          <w:shd w:val="clear" w:color="auto" w:fill="ffffff"/>
+          <w:rtl w:val="0"/>
+          <w:lang w:val="en-US"/>
+        </w:rPr>
+        <w:t xml:space="preserve"> is displayed on the board</w:t>
+      </w:r>
+      <w:r>
+        <w:rPr>
+          <w:color w:val="333333"/>
+          <w:sz w:val="24"/>
+          <w:szCs w:val="24"/>
+          <w:u w:color="333333"/>
+          <w:shd w:val="clear" w:color="auto" w:fill="ffffff"/>
+          <w:rtl w:val="0"/>
+          <w:lang w:val="en-US"/>
+        </w:rPr>
+        <w:t xml:space="preserve">. In the illustration, if 1 player has a warehouse on Rome, that player receives $300; if 2 players, then they EACH get $150; if 3 players then EACH player receives $100.  </w:t>
+      </w:r>
+      <w:r>
+        <w:rPr>
+          <w:color w:val="333333"/>
+          <w:sz w:val="24"/>
+          <w:szCs w:val="24"/>
+          <w:u w:color="333333"/>
+          <w:shd w:val="clear" w:color="auto" w:fill="ffffff"/>
+          <w:rtl w:val="0"/>
+          <w:lang w:val="en-US"/>
+        </w:rPr>
+        <w:t>When a player has an agent in Rome AND in a market with a horreum, informational uncertainty is removed and the player receives a boost to the profit: 1 - $25; 2 - $50; 3 - $75; 4 - $100, 5 - $125. If the player has a full UNINTERRUPTED trading route from Rome to an exotic market</w:t>
+      </w:r>
+      <w:r>
+        <w:rPr>
+          <w:color w:val="333333"/>
+          <w:sz w:val="24"/>
+          <w:szCs w:val="24"/>
+          <w:u w:color="333333"/>
+          <w:shd w:val="clear" w:color="auto" w:fill="ffffff"/>
+          <w:rtl w:val="0"/>
+          <w:lang w:val="en-US"/>
+        </w:rPr>
+        <w:t xml:space="preserve"> (a market with a 5 in the centre of the node)</w:t>
+      </w:r>
+      <w:r>
+        <w:rPr>
+          <w:color w:val="333333"/>
+          <w:sz w:val="24"/>
+          <w:szCs w:val="24"/>
+          <w:u w:color="333333"/>
+          <w:shd w:val="clear" w:color="auto" w:fill="ffffff"/>
+          <w:rtl w:val="0"/>
+          <w:lang w:val="en-US"/>
+        </w:rPr>
+        <w:t>, that is a horreum in each market city on a network path between Rome and an exotic market the player receives the profit boost for the exotic market ONLY without having to have an agent present.</w:t>
+      </w:r>
+    </w:p>
+    <w:p>
+      <w:pPr>
+        <w:pStyle w:val="Body A"/>
         <w:numPr>
           <w:ilvl w:val="0"/>
           <w:numId w:val="4"/>
@@ -873,7 +1397,7 @@
     </w:p>
     <w:p>
       <w:pPr>
-        <w:pStyle w:val="Body"/>
+        <w:pStyle w:val="Body A"/>
         <w:spacing w:before="60" w:after="240"/>
       </w:pPr>
       <w:r>
@@ -891,7 +1415,7 @@
     </w:p>
     <w:p>
       <w:pPr>
-        <w:pStyle w:val="Body"/>
+        <w:pStyle w:val="Body A"/>
         <w:spacing w:after="240"/>
       </w:pPr>
       <w:r>
@@ -908,7 +1432,7 @@
     </w:p>
     <w:p>
       <w:pPr>
-        <w:pStyle w:val="Body"/>
+        <w:pStyle w:val="Body A"/>
         <w:spacing w:after="240"/>
       </w:pPr>
       <w:r>
@@ -926,7 +1450,7 @@
     </w:p>
     <w:p>
       <w:pPr>
-        <w:pStyle w:val="Body"/>
+        <w:pStyle w:val="Body A"/>
         <w:spacing w:after="240"/>
       </w:pPr>
       <w:r>
@@ -943,7 +1467,7 @@
     </w:p>
     <w:p>
       <w:pPr>
-        <w:pStyle w:val="Body"/>
+        <w:pStyle w:val="Body A"/>
         <w:spacing w:after="240"/>
       </w:pPr>
       <w:r>
@@ -956,12 +1480,36 @@
           <w:rtl w:val="0"/>
           <w:lang w:val="en-US"/>
         </w:rPr>
-        <w:t xml:space="preserve">Each player can build one horreum of another player per turn. The player must have an agent on that market, pay $200 to build and roll 4 or higher (unless any one of the concerned players is married into the local aristocracy - see above). If successful, the other player's horreum is removed. </w:t>
-      </w:r>
-    </w:p>
-    <w:p>
-      <w:pPr>
-        <w:pStyle w:val="Body"/>
+        <w:t xml:space="preserve">Each player can </w:t>
+      </w:r>
+      <w:r>
+        <w:rPr>
+          <w:color w:val="333333"/>
+          <w:sz w:val="24"/>
+          <w:szCs w:val="24"/>
+          <w:u w:color="333333"/>
+          <w:shd w:val="clear" w:color="auto" w:fill="ffffff"/>
+          <w:rtl w:val="0"/>
+          <w:lang w:val="en-US"/>
+        </w:rPr>
+        <w:t>destroy</w:t>
+      </w:r>
+      <w:r>
+        <w:rPr>
+          <w:color w:val="333333"/>
+          <w:sz w:val="24"/>
+          <w:szCs w:val="24"/>
+          <w:u w:color="333333"/>
+          <w:shd w:val="clear" w:color="auto" w:fill="ffffff"/>
+          <w:rtl w:val="0"/>
+          <w:lang w:val="en-US"/>
+        </w:rPr>
+        <w:t xml:space="preserve"> one horreum of another player per turn. The player must have an agent on that market, pay $200 to build and roll 4 or higher (unless any one of the concerned players is married into the local aristocracy - see above). If successful, the other player's horreum is removed. </w:t>
+      </w:r>
+    </w:p>
+    <w:p>
+      <w:pPr>
+        <w:pStyle w:val="Body A"/>
         <w:spacing w:after="240"/>
       </w:pPr>
       <w:r>
@@ -978,20 +1526,52 @@
     </w:p>
     <w:p>
       <w:pPr>
-        <w:pStyle w:val="Body"/>
+        <w:pStyle w:val="Body A"/>
         <w:spacing w:after="240"/>
-      </w:pPr>
-      <w:r>
-        <w:rPr>
-          <w:color w:val="333333"/>
-          <w:sz w:val="24"/>
-          <w:szCs w:val="24"/>
-          <w:u w:color="333333"/>
-          <w:shd w:val="clear" w:color="auto" w:fill="ffffff"/>
-          <w:rtl w:val="0"/>
-          <w:lang w:val="en-US"/>
-        </w:rPr>
-        <w:t>Each player can make one benefaction per turn. The player can pay an amount indicated on the board and choose any of the still available benefactions within the band of the cursus honorum that he currently occupies. Once made, the player</w:t>
+        <w:rPr>
+          <w:color w:val="333333"/>
+          <w:sz w:val="24"/>
+          <w:szCs w:val="24"/>
+          <w:u w:color="333333"/>
+          <w:shd w:val="clear" w:color="auto" w:fill="ffffff"/>
+          <w:lang w:val="en-US"/>
+        </w:rPr>
+      </w:pPr>
+      <w:r>
+        <w:rPr>
+          <w:color w:val="333333"/>
+          <w:sz w:val="24"/>
+          <w:szCs w:val="24"/>
+          <w:u w:color="333333"/>
+          <w:shd w:val="clear" w:color="auto" w:fill="ffffff"/>
+          <w:rtl w:val="0"/>
+          <w:lang w:val="en-US"/>
+        </w:rPr>
+        <w:t xml:space="preserve">Each player can make one benefaction per turn. The player can pay an amount </w:t>
+      </w:r>
+      <w:r>
+        <w:rPr>
+          <w:color w:val="333333"/>
+          <w:sz w:val="24"/>
+          <w:szCs w:val="24"/>
+          <w:u w:color="333333"/>
+          <w:shd w:val="clear" w:color="auto" w:fill="ffffff"/>
+          <w:rtl w:val="0"/>
+          <w:lang w:val="en-US"/>
+        </w:rPr>
+        <w:t xml:space="preserve">appropriate to their prestige level (see below) and </w:t>
+      </w:r>
+      <w:r>
+        <w:rPr>
+          <w:color w:val="333333"/>
+          <w:sz w:val="24"/>
+          <w:szCs w:val="24"/>
+          <w:u w:color="333333"/>
+          <w:shd w:val="clear" w:color="auto" w:fill="ffffff"/>
+          <w:rtl w:val="0"/>
+          <w:lang w:val="en-US"/>
+        </w:rPr>
+        <w:t>choose any of the still available benefactions within the band of the cursus honorum that he currently occupies. Once made, the player</w:t>
       </w:r>
       <w:r>
         <w:rPr>
@@ -1044,7 +1624,77 @@
     </w:p>
     <w:p>
       <w:pPr>
-        <w:pStyle w:val="Body"/>
+        <w:pStyle w:val="Body A"/>
+        <w:spacing w:after="240"/>
+        <w:rPr>
+          <w:color w:val="333333"/>
+          <w:sz w:val="24"/>
+          <w:szCs w:val="24"/>
+          <w:u w:color="333333"/>
+          <w:shd w:val="clear" w:color="auto" w:fill="ffffff"/>
+          <w:lang w:val="en-US"/>
+        </w:rPr>
+      </w:pPr>
+      <w:r>
+        <w:rPr>
+          <w:color w:val="333333"/>
+          <w:sz w:val="24"/>
+          <w:szCs w:val="24"/>
+          <w:u w:color="333333"/>
+          <w:shd w:val="clear" w:color="auto" w:fill="ffffff"/>
+          <w:rtl w:val="0"/>
+          <w:lang w:val="en-US"/>
+        </w:rPr>
+        <w:t>Quaestor level: benefactions cost $200</w:t>
+      </w:r>
+    </w:p>
+    <w:p>
+      <w:pPr>
+        <w:pStyle w:val="Body A"/>
+        <w:spacing w:after="240"/>
+        <w:rPr>
+          <w:color w:val="333333"/>
+          <w:sz w:val="24"/>
+          <w:szCs w:val="24"/>
+          <w:u w:color="333333"/>
+          <w:shd w:val="clear" w:color="auto" w:fill="ffffff"/>
+          <w:lang w:val="en-US"/>
+        </w:rPr>
+      </w:pPr>
+      <w:r>
+        <w:rPr>
+          <w:color w:val="333333"/>
+          <w:sz w:val="24"/>
+          <w:szCs w:val="24"/>
+          <w:u w:color="333333"/>
+          <w:shd w:val="clear" w:color="auto" w:fill="ffffff"/>
+          <w:rtl w:val="0"/>
+          <w:lang w:val="en-US"/>
+        </w:rPr>
+        <w:t>Aedile level: benefactions cost $500</w:t>
+      </w:r>
+    </w:p>
+    <w:p>
+      <w:pPr>
+        <w:pStyle w:val="Body A"/>
+        <w:spacing w:after="240"/>
+      </w:pPr>
+      <w:r>
+        <w:rPr>
+          <w:color w:val="333333"/>
+          <w:sz w:val="24"/>
+          <w:szCs w:val="24"/>
+          <w:u w:color="333333"/>
+          <w:shd w:val="clear" w:color="auto" w:fill="ffffff"/>
+          <w:rtl w:val="0"/>
+          <w:lang w:val="en-US"/>
+        </w:rPr>
+        <w:t>Praetor level: benefactions cost $1000</w:t>
+      </w:r>
+    </w:p>
+    <w:p>
+      <w:pPr>
+        <w:pStyle w:val="Body A"/>
         <w:numPr>
           <w:ilvl w:val="0"/>
           <w:numId w:val="4"/>
@@ -1079,7 +1729,7 @@
     </w:p>
     <w:p>
       <w:pPr>
-        <w:pStyle w:val="Body"/>
+        <w:pStyle w:val="Body A"/>
         <w:spacing w:before="60" w:after="240"/>
       </w:pPr>
       <w:r>
@@ -1097,7 +1747,7 @@
     </w:p>
     <w:p>
       <w:pPr>
-        <w:pStyle w:val="Body"/>
+        <w:pStyle w:val="Body A"/>
         <w:numPr>
           <w:ilvl w:val="0"/>
           <w:numId w:val="4"/>
@@ -1132,7 +1782,7 @@
     </w:p>
     <w:p>
       <w:pPr>
-        <w:pStyle w:val="Body"/>
+        <w:pStyle w:val="Body A"/>
         <w:spacing w:after="240"/>
       </w:pPr>
       <w:r>
@@ -1174,7 +1824,7 @@
     </w:p>
     <w:p>
       <w:pPr>
-        <w:pStyle w:val="Body"/>
+        <w:pStyle w:val="Body A"/>
         <w:spacing w:before="60" w:after="240"/>
       </w:pPr>
       <w:r>
@@ -1187,12 +1837,60 @@
           <w:rtl w:val="0"/>
           <w:lang w:val="en-US"/>
         </w:rPr>
-        <w:t>Each player can go into DEBT at any point of the game, the player pays 1 prestige per $100 they want to borrow. However, prestige cannot go below 0.</w:t>
-      </w:r>
-    </w:p>
-    <w:p>
-      <w:pPr>
-        <w:pStyle w:val="Body"/>
+        <w:t>Each player can go into DEBT at any point of the game</w:t>
+      </w:r>
+      <w:r>
+        <w:rPr>
+          <w:color w:val="333333"/>
+          <w:sz w:val="24"/>
+          <w:szCs w:val="24"/>
+          <w:u w:color="333333"/>
+          <w:shd w:val="clear" w:color="auto" w:fill="ffffff"/>
+          <w:rtl w:val="0"/>
+          <w:lang w:val="en-US"/>
+        </w:rPr>
+        <w:t>.</w:t>
+      </w:r>
+      <w:r>
+        <w:rPr>
+          <w:color w:val="333333"/>
+          <w:sz w:val="24"/>
+          <w:szCs w:val="24"/>
+          <w:u w:color="333333"/>
+          <w:shd w:val="clear" w:color="auto" w:fill="ffffff"/>
+          <w:rtl w:val="0"/>
+          <w:lang w:val="en-US"/>
+        </w:rPr>
+        <w:t xml:space="preserve"> </w:t>
+      </w:r>
+      <w:r>
+        <w:rPr>
+          <w:color w:val="333333"/>
+          <w:sz w:val="24"/>
+          <w:szCs w:val="24"/>
+          <w:u w:color="333333"/>
+          <w:shd w:val="clear" w:color="auto" w:fill="ffffff"/>
+          <w:rtl w:val="0"/>
+          <w:lang w:val="en-US"/>
+        </w:rPr>
+        <w:t>T</w:t>
+      </w:r>
+      <w:r>
+        <w:rPr>
+          <w:color w:val="333333"/>
+          <w:sz w:val="24"/>
+          <w:szCs w:val="24"/>
+          <w:u w:color="333333"/>
+          <w:shd w:val="clear" w:color="auto" w:fill="ffffff"/>
+          <w:rtl w:val="0"/>
+          <w:lang w:val="en-US"/>
+        </w:rPr>
+        <w:t>he player pays 1 prestige per $100 they want to borrow. However, prestige cannot go below 0.</w:t>
+      </w:r>
+    </w:p>
+    <w:p>
+      <w:pPr>
+        <w:pStyle w:val="Body A"/>
         <w:numPr>
           <w:ilvl w:val="0"/>
           <w:numId w:val="4"/>
@@ -1227,7 +1925,7 @@
     </w:p>
     <w:p>
       <w:pPr>
-        <w:pStyle w:val="Body"/>
+        <w:pStyle w:val="Body A"/>
         <w:spacing w:after="240"/>
       </w:pPr>
       <w:r>
@@ -1242,11 +1940,11 @@
         </w:rPr>
         <w:t>Victory occurs IF a player has achieved 15 prestige points at the END of a turn, after all players have finished the previous phase. If two or more players achieved 15 prestige points at the same time, the winner is the player with the most money. If there should happen to be a tie in both prestige and money, the winner is the player who gave the most benefactions.</w:t>
       </w:r>
-      <w:r/>
+      <w:bookmarkEnd w:id="2"/>
     </w:p>
     <w:sectPr>
-      <w:headerReference w:type="default" r:id="rId4"/>
-      <w:footerReference w:type="default" r:id="rId5"/>
+      <w:headerReference w:type="default" r:id="rId5"/>
+      <w:footerReference w:type="default" r:id="rId6"/>
       <w:pgSz w:w="11900" w:h="16840" w:orient="portrait"/>
       <w:pgMar w:top="1080" w:right="1080" w:bottom="1080" w:left="1080" w:header="720" w:footer="720"/>
       <w:pgNumType w:start="1"/>
@@ -2606,7 +3304,7 @@
   </w:style>
   <w:style w:type="paragraph" w:styleId="Heading 2">
     <w:name w:val="Heading 2"/>
-    <w:next w:val="Body"/>
+    <w:next w:val="Body A"/>
     <w:pPr>
       <w:keepNext w:val="1"/>
       <w:keepLines w:val="1"/>
@@ -2639,11 +3337,12 @@
       <w:szCs w:val="32"/>
       <w:u w:val="none" w:color="000000"/>
       <w:vertAlign w:val="baseline"/>
+      <w:lang w:val="en-US"/>
     </w:rPr>
   </w:style>
-  <w:style w:type="paragraph" w:styleId="Body">
-    <w:name w:val="Body"/>
-    <w:next w:val="Body"/>
+  <w:style w:type="paragraph" w:styleId="Body A">
+    <w:name w:val="Body A"/>
+    <w:next w:val="Body A"/>
     <w:pPr>
       <w:keepNext w:val="0"/>
       <w:keepLines w:val="0"/>
@@ -2676,6 +3375,7 @@
       <w:szCs w:val="22"/>
       <w:u w:val="none" w:color="000000"/>
       <w:vertAlign w:val="baseline"/>
+      <w:lang w:val="en-US"/>
     </w:rPr>
   </w:style>
   <w:style w:type="numbering" w:styleId="Imported Style 1">
@@ -2845,13 +3545,7 @@
           <a:effectLst/>
         </a:effectStyle>
         <a:effectStyle>
-          <a:effectLst>
-            <a:outerShdw sx="100000" sy="100000" kx="0" ky="0" algn="b" rotWithShape="0" blurRad="38100" dist="20000" dir="5400000">
-              <a:srgbClr val="000000">
-                <a:alpha val="38000"/>
-              </a:srgbClr>
-            </a:outerShdw>
-          </a:effectLst>
+          <a:effectLst/>
         </a:effectStyle>
       </a:effectStyleLst>
       <a:bgFillStyleLst>
@@ -2950,10 +3644,10 @@
             </a:solidFill>
             <a:effectLst/>
             <a:uFillTx/>
-            <a:latin typeface="Cambria"/>
-            <a:ea typeface="Cambria"/>
-            <a:cs typeface="Cambria"/>
-            <a:sym typeface="Cambria"/>
+            <a:latin typeface="+mn-lt"/>
+            <a:ea typeface="+mn-ea"/>
+            <a:cs typeface="+mn-cs"/>
+            <a:sym typeface="Helvetica"/>
           </a:defRPr>
         </a:defPPr>
         <a:lvl1pPr marL="0" marR="0" indent="0" algn="l" defTabSz="914400" rtl="0" fontAlgn="auto" latinLnBrk="1" hangingPunct="0">
@@ -3208,13 +3902,7 @@
           <a:prstDash val="solid"/>
           <a:round/>
         </a:ln>
-        <a:effectLst>
-          <a:outerShdw sx="100000" sy="100000" kx="0" ky="0" algn="b" rotWithShape="0" blurRad="38100" dist="20000" dir="5400000">
-            <a:srgbClr val="000000">
-              <a:alpha val="38000"/>
-            </a:srgbClr>
-          </a:outerShdw>
-        </a:effectLst>
+        <a:effectLst/>
         <a:sp3d/>
       </a:spPr>
       <a:bodyPr rot="0" spcFirstLastPara="1" vertOverflow="overflow" horzOverflow="overflow" vert="horz" wrap="square" lIns="91439" tIns="45719" rIns="91439" bIns="45719" numCol="1" spcCol="38100" rtlCol="0" anchor="t" upright="0">
@@ -3527,10 +4215,10 @@
             </a:solidFill>
             <a:effectLst/>
             <a:uFillTx/>
-            <a:latin typeface="Cambria"/>
-            <a:ea typeface="Cambria"/>
-            <a:cs typeface="Cambria"/>
-            <a:sym typeface="Cambria"/>
+            <a:latin typeface="+mn-lt"/>
+            <a:ea typeface="+mn-ea"/>
+            <a:cs typeface="+mn-cs"/>
+            <a:sym typeface="Helvetica"/>
           </a:defRPr>
         </a:defPPr>
         <a:lvl1pPr marL="0" marR="0" indent="0" algn="l" defTabSz="914400" rtl="0" fontAlgn="auto" latinLnBrk="1" hangingPunct="0">

</xml_diff>